<commit_message>
good version of project
</commit_message>
<xml_diff>
--- a/DES_cbc_analysis.docx
+++ b/DES_cbc_analysis.docx
@@ -1,6 +1,6 @@
 
 <file path=word/document.xml><?xml version="1.0" encoding="utf-8"?>
-<w:document xmlns:wpc="http://schemas.microsoft.com/office/word/2010/wordprocessingCanvas" xmlns:cx="http://schemas.microsoft.com/office/drawing/2014/chartex" xmlns:cx1="http://schemas.microsoft.com/office/drawing/2015/9/8/chartex" xmlns:cx2="http://schemas.microsoft.com/office/drawing/2015/10/21/chartex" xmlns:cx3="http://schemas.microsoft.com/office/drawing/2016/5/9/chartex" xmlns:cx4="http://schemas.microsoft.com/office/drawing/2016/5/10/chartex" xmlns:cx5="http://schemas.microsoft.com/office/drawing/2016/5/11/chartex" xmlns:mc="http://schemas.openxmlformats.org/markup-compatibility/2006" xmlns:o="urn:schemas-microsoft-com:office:office" xmlns:r="http://schemas.openxmlformats.org/officeDocument/2006/relationships" xmlns:m="http://schemas.openxmlformats.org/officeDocument/2006/math" xmlns:v="urn:schemas-microsoft-com:vml" xmlns:wp14="http://schemas.microsoft.com/office/word/2010/wordprocessingDrawing" xmlns:wp="http://schemas.openxmlformats.org/drawingml/2006/wordprocessingDrawing" xmlns:w10="urn:schemas-microsoft-com:office:word" xmlns:w="http://schemas.openxmlformats.org/wordprocessingml/2006/main" xmlns:w14="http://schemas.microsoft.com/office/word/2010/wordml" xmlns:w15="http://schemas.microsoft.com/office/word/2012/wordml" xmlns:w16se="http://schemas.microsoft.com/office/word/2015/wordml/symex" xmlns:wpg="http://schemas.microsoft.com/office/word/2010/wordprocessingGroup" xmlns:wpi="http://schemas.microsoft.com/office/word/2010/wordprocessingInk" xmlns:wne="http://schemas.microsoft.com/office/word/2006/wordml" xmlns:wps="http://schemas.microsoft.com/office/word/2010/wordprocessingShape" mc:Ignorable="w14 w15 w16se wp14">
+<w:document xmlns:wpc="http://schemas.microsoft.com/office/word/2010/wordprocessingCanvas" xmlns:cx="http://schemas.microsoft.com/office/drawing/2014/chartex" xmlns:cx1="http://schemas.microsoft.com/office/drawing/2015/9/8/chartex" xmlns:cx2="http://schemas.microsoft.com/office/drawing/2015/10/21/chartex" xmlns:mc="http://schemas.openxmlformats.org/markup-compatibility/2006" xmlns:o="urn:schemas-microsoft-com:office:office" xmlns:r="http://schemas.openxmlformats.org/officeDocument/2006/relationships" xmlns:m="http://schemas.openxmlformats.org/officeDocument/2006/math" xmlns:v="urn:schemas-microsoft-com:vml" xmlns:wp14="http://schemas.microsoft.com/office/word/2010/wordprocessingDrawing" xmlns:wp="http://schemas.openxmlformats.org/drawingml/2006/wordprocessingDrawing" xmlns:w10="urn:schemas-microsoft-com:office:word" xmlns:w="http://schemas.openxmlformats.org/wordprocessingml/2006/main" xmlns:w14="http://schemas.microsoft.com/office/word/2010/wordml" xmlns:w15="http://schemas.microsoft.com/office/word/2012/wordml" xmlns:w16se="http://schemas.microsoft.com/office/word/2015/wordml/symex" xmlns:wpg="http://schemas.microsoft.com/office/word/2010/wordprocessingGroup" xmlns:wpi="http://schemas.microsoft.com/office/word/2010/wordprocessingInk" xmlns:wne="http://schemas.microsoft.com/office/word/2006/wordml" xmlns:wps="http://schemas.microsoft.com/office/word/2010/wordprocessingShape" mc:Ignorable="w14 w15 w16se wp14">
   <w:body>
     <w:p>
       <w:pPr>
@@ -364,8 +364,68 @@
       <w:r>
         <w:t xml:space="preserve">The tri-gram data is next on list to be examined. </w:t>
       </w:r>
-    </w:p>
-    <w:p>
+      <w:r>
+        <w:t xml:space="preserve">If we look at figure 1c we can begin to process the statistics. The interesting result of the minimum not changing between each of the different files is likely to be caused by the selected data. Keeping track of tri-grams that only occur once or no times causes this list of data to be too large for excel to process it. So the decision was made to leave those data out of the calculation which explains why all of the minimum tri-gram frequencies </w:t>
+      </w:r>
+      <w:r>
+        <w:t xml:space="preserve">are equal to 2. The maximum, however, for each file follows the trend in the di-gram and byte statistics. The mean and median also follow the same pattern of converging more closely for CBC versus ECB. </w:t>
+      </w:r>
+      <w:r>
+        <w:t>Another interesting statistic to note is the standard deviation for the CBC tri-grams. The patterns in the trigrams are so well distributed that the standard deviation is only 0.33.</w:t>
+      </w:r>
+      <w:r>
+        <w:t xml:space="preserve"> If we look at figures 4a-4c we can see the trend of each graph leveling out more than the previous. ECB reduces the initial spike quite a lot, but CBC reduces it to almost nothing</w:t>
+      </w:r>
+      <w:r>
+        <w:t>.</w:t>
+      </w:r>
+    </w:p>
+    <w:p>
+      <w:r>
+        <w:tab/>
+        <w:t xml:space="preserve">The octet data is the most important outcome of CBC mode for DES. In figure 1d we can see that the unencrypted and ECB encrypted file statistics are the same. This is because ECB does not have intra-block confusion. However, in CBC mode DES uses XOR </w:t>
+      </w:r>
+      <w:r>
+        <w:t xml:space="preserve">between the encrypted text of the previous block with the current block of plaintext. This allows any pattern of a given block to be thoroughly mixed with the encrypted block before it. This intra-block confusion worked very well for the test case of encrypting the Shakespeare text with the key ‘Pa$$w0rd’ because not a single octet was repeated. This is essentially best case scenario for what we wanted to accomplish with CBC. There existed a pattern between the unencrypted file and an ECB encrypted file. After using CBC instead of ECB to encrypt the file, the pattern was eliminated. </w:t>
+      </w:r>
+      <w:r>
+        <w:t xml:space="preserve">Figures 5a and 5b show the correlation between the unencrypted file and ECB encrypted file. Figure 5c shows that this pattern is eliminated. For an even better visual representation we can look at Figures 6a-6c. Figure 6a is a bitmap of the Toledo Rockets logo. This image was sent through the DES encryption algorithm in ECB mode to produce figure 6b. </w:t>
+      </w:r>
+      <w:r>
+        <w:t>Then figure 6a was run through DES in CBC mode to produce figure 6c. Figure 6b still has remaining patterns that allow you to see the original image, whereas figure 6c just looks like noise.</w:t>
+      </w:r>
+    </w:p>
+    <w:p>
+      <w:r>
+        <w:tab/>
+      </w:r>
+      <w:r>
+        <w:t>Another patter</w:t>
+      </w:r>
+      <w:r>
+        <w:t xml:space="preserve">n found when analyzing ECB mode was that bytes, di-grams, and tri-grams would occur more frequently in octets that occurred more frequently. </w:t>
+      </w:r>
+      <w:r>
+        <w:t>So the top 30 octets usually had one or more of the top 30 bytes, di-grams, and tri-grams. This pattern occurs in both the ECB encrypted file and unencrypted file. CBC eliminated this pattern because the top 30 octets were chosen arbitrarily since all frequencies for the octets were 1. Figure 7a and 7b display the pattern from the previous analysis.</w:t>
+      </w:r>
+      <w:r>
+        <w:t xml:space="preserve"> </w:t>
+      </w:r>
+      <w:r>
+        <w:lastRenderedPageBreak/>
+        <w:t>Figure 7a was for the ECB encrypted file and Figure 7b was for the unencrypted file.</w:t>
+      </w:r>
+      <w:r>
+        <w:t xml:space="preserve"> Since the first byte of Figure 7b occurred in almost all of the octets the color coating was stopped after the fifth byte so that overlap did not need to be considered.</w:t>
+      </w:r>
+    </w:p>
+    <w:p>
+      <w:r>
+        <w:tab/>
+        <w:t>To summarize, ECB was a good start to file encryption. It does a very good job at adding confusion and diffusion at the inter-block level. CBC is definitely a good step forward from ECB since it adds intra-block confusion. This allows for much better distributions at every level of analysis.</w:t>
+      </w:r>
+      <w:bookmarkStart w:id="0" w:name="_GoBack"/>
+      <w:bookmarkEnd w:id="0"/>
       <w:r>
         <w:br w:type="page"/>
       </w:r>
@@ -5572,8 +5632,6 @@
       </w:r>
     </w:p>
     <w:p>
-      <w:bookmarkStart w:id="0" w:name="_GoBack"/>
-      <w:bookmarkEnd w:id="0"/>
       <w:r>
         <w:rPr>
           <w:noProof/>
@@ -5627,14 +5685,19 @@
     </w:p>
     <w:p/>
     <w:p/>
-    <w:p/>
+    <w:p>
+      <w:r>
+        <w:lastRenderedPageBreak/>
+        <w:t>Figure 6a.</w:t>
+      </w:r>
+    </w:p>
     <w:p>
       <w:r>
         <w:rPr>
           <w:noProof/>
         </w:rPr>
         <w:drawing>
-          <wp:inline distT="0" distB="0" distL="0" distR="0">
+          <wp:inline distT="0" distB="0" distL="0" distR="0" wp14:anchorId="620C7EAB" wp14:editId="14643FBD">
             <wp:extent cx="2979171" cy="1790700"/>
             <wp:effectExtent l="0" t="0" r="0" b="0"/>
             <wp:docPr id="11" name="Picture 11" descr="C:\GitSandbox\DES\toledo-rockets.bmp"/>
@@ -5682,13 +5745,20 @@
           </wp:inline>
         </w:drawing>
       </w:r>
+    </w:p>
+    <w:p>
+      <w:r>
+        <w:t>Figure 6b.</w:t>
+      </w:r>
+    </w:p>
+    <w:p>
       <w:r>
         <w:rPr>
           <w:noProof/>
         </w:rPr>
         <w:drawing>
-          <wp:inline distT="0" distB="0" distL="0" distR="0">
-            <wp:extent cx="2857500" cy="1717568"/>
+          <wp:inline distT="0" distB="0" distL="0" distR="0" wp14:anchorId="5A3C0CC8" wp14:editId="4CC3475F">
+            <wp:extent cx="2979169" cy="1790700"/>
             <wp:effectExtent l="0" t="0" r="0" b="0"/>
             <wp:docPr id="12" name="Picture 12" descr="C:\GitSandbox\DES\toledo-rockets-ecb-enc.bmp"/>
             <wp:cNvGraphicFramePr>
@@ -5719,7 +5789,7 @@
                   <pic:spPr bwMode="auto">
                     <a:xfrm>
                       <a:off x="0" y="0"/>
-                      <a:ext cx="2874242" cy="1727631"/>
+                      <a:ext cx="3010235" cy="1809373"/>
                     </a:xfrm>
                     <a:prstGeom prst="rect">
                       <a:avLst/>
@@ -5735,6 +5805,13 @@
           </wp:inline>
         </w:drawing>
       </w:r>
+    </w:p>
+    <w:p>
+      <w:r>
+        <w:t>Figure 6c.</w:t>
+      </w:r>
+    </w:p>
+    <w:p>
       <w:r>
         <w:rPr>
           <w:noProof/>
@@ -5789,6 +5866,133 @@
         </w:drawing>
       </w:r>
     </w:p>
+    <w:p>
+      <w:r>
+        <w:br w:type="page"/>
+      </w:r>
+    </w:p>
+    <w:p>
+      <w:r>
+        <w:lastRenderedPageBreak/>
+        <w:t>Figure 7a.</w:t>
+      </w:r>
+    </w:p>
+    <w:p>
+      <w:r>
+        <w:t xml:space="preserve"> </w:t>
+      </w:r>
+      <w:r>
+        <w:drawing>
+          <wp:inline distT="0" distB="0" distL="0" distR="0">
+            <wp:extent cx="5943600" cy="5306194"/>
+            <wp:effectExtent l="0" t="0" r="0" b="8890"/>
+            <wp:docPr id="29" name="Picture 29"/>
+            <wp:cNvGraphicFramePr>
+              <a:graphicFrameLocks xmlns:a="http://schemas.openxmlformats.org/drawingml/2006/main" noChangeAspect="1"/>
+            </wp:cNvGraphicFramePr>
+            <a:graphic xmlns:a="http://schemas.openxmlformats.org/drawingml/2006/main">
+              <a:graphicData uri="http://schemas.openxmlformats.org/drawingml/2006/picture">
+                <pic:pic xmlns:pic="http://schemas.openxmlformats.org/drawingml/2006/picture">
+                  <pic:nvPicPr>
+                    <pic:cNvPr id="0" name="Picture 2"/>
+                    <pic:cNvPicPr>
+                      <a:picLocks noChangeAspect="1" noChangeArrowheads="1"/>
+                    </pic:cNvPicPr>
+                  </pic:nvPicPr>
+                  <pic:blipFill>
+                    <a:blip r:embed="rId31">
+                      <a:extLst>
+                        <a:ext uri="{28A0092B-C50C-407E-A947-70E740481C1C}">
+                          <a14:useLocalDpi xmlns:a14="http://schemas.microsoft.com/office/drawing/2010/main" val="0"/>
+                        </a:ext>
+                      </a:extLst>
+                    </a:blip>
+                    <a:srcRect/>
+                    <a:stretch>
+                      <a:fillRect/>
+                    </a:stretch>
+                  </pic:blipFill>
+                  <pic:spPr bwMode="auto">
+                    <a:xfrm>
+                      <a:off x="0" y="0"/>
+                      <a:ext cx="5943600" cy="5306194"/>
+                    </a:xfrm>
+                    <a:prstGeom prst="rect">
+                      <a:avLst/>
+                    </a:prstGeom>
+                    <a:noFill/>
+                    <a:ln>
+                      <a:noFill/>
+                    </a:ln>
+                  </pic:spPr>
+                </pic:pic>
+              </a:graphicData>
+            </a:graphic>
+          </wp:inline>
+        </w:drawing>
+      </w:r>
+    </w:p>
+    <w:p>
+      <w:r>
+        <w:br w:type="page"/>
+      </w:r>
+      <w:r>
+        <w:lastRenderedPageBreak/>
+        <w:t>Figure 7b.</w:t>
+      </w:r>
+    </w:p>
+    <w:p>
+      <w:r>
+        <w:drawing>
+          <wp:inline distT="0" distB="0" distL="0" distR="0">
+            <wp:extent cx="5943600" cy="5473919"/>
+            <wp:effectExtent l="0" t="0" r="0" b="0"/>
+            <wp:docPr id="30" name="Picture 30"/>
+            <wp:cNvGraphicFramePr>
+              <a:graphicFrameLocks xmlns:a="http://schemas.openxmlformats.org/drawingml/2006/main" noChangeAspect="1"/>
+            </wp:cNvGraphicFramePr>
+            <a:graphic xmlns:a="http://schemas.openxmlformats.org/drawingml/2006/main">
+              <a:graphicData uri="http://schemas.openxmlformats.org/drawingml/2006/picture">
+                <pic:pic xmlns:pic="http://schemas.openxmlformats.org/drawingml/2006/picture">
+                  <pic:nvPicPr>
+                    <pic:cNvPr id="0" name="Picture 3"/>
+                    <pic:cNvPicPr>
+                      <a:picLocks noChangeAspect="1" noChangeArrowheads="1"/>
+                    </pic:cNvPicPr>
+                  </pic:nvPicPr>
+                  <pic:blipFill>
+                    <a:blip r:embed="rId32">
+                      <a:extLst>
+                        <a:ext uri="{28A0092B-C50C-407E-A947-70E740481C1C}">
+                          <a14:useLocalDpi xmlns:a14="http://schemas.microsoft.com/office/drawing/2010/main" val="0"/>
+                        </a:ext>
+                      </a:extLst>
+                    </a:blip>
+                    <a:srcRect/>
+                    <a:stretch>
+                      <a:fillRect/>
+                    </a:stretch>
+                  </pic:blipFill>
+                  <pic:spPr bwMode="auto">
+                    <a:xfrm>
+                      <a:off x="0" y="0"/>
+                      <a:ext cx="5943600" cy="5473919"/>
+                    </a:xfrm>
+                    <a:prstGeom prst="rect">
+                      <a:avLst/>
+                    </a:prstGeom>
+                    <a:noFill/>
+                    <a:ln>
+                      <a:noFill/>
+                    </a:ln>
+                  </pic:spPr>
+                </pic:pic>
+              </a:graphicData>
+            </a:graphic>
+          </wp:inline>
+        </w:drawing>
+      </w:r>
+    </w:p>
     <w:sectPr>
       <w:pgSz w:w="12240" w:h="15840"/>
       <w:pgMar w:top="1440" w:right="1440" w:bottom="1440" w:left="1440" w:header="720" w:footer="720" w:gutter="0"/>
@@ -5816,7 +6020,7 @@
       </w:pPr>
     </w:pPrDefault>
   </w:docDefaults>
-  <w:latentStyles w:defLockedState="0" w:defUIPriority="99" w:defSemiHidden="0" w:defUnhideWhenUsed="0" w:defQFormat="0" w:count="374">
+  <w:latentStyles w:defLockedState="0" w:defUIPriority="99" w:defSemiHidden="0" w:defUnhideWhenUsed="0" w:defQFormat="0" w:count="372">
     <w:lsdException w:name="Normal" w:uiPriority="0" w:qFormat="1"/>
     <w:lsdException w:name="heading 1" w:uiPriority="9" w:qFormat="1"/>
     <w:lsdException w:name="heading 2" w:semiHidden="1" w:uiPriority="9" w:unhideWhenUsed="1" w:qFormat="1"/>
@@ -5922,6 +6126,7 @@
     <w:lsdException w:name="HTML Sample" w:semiHidden="1" w:unhideWhenUsed="1"/>
     <w:lsdException w:name="HTML Typewriter" w:semiHidden="1" w:unhideWhenUsed="1"/>
     <w:lsdException w:name="HTML Variable" w:semiHidden="1" w:unhideWhenUsed="1"/>
+    <w:lsdException w:name="Normal Table" w:semiHidden="1" w:unhideWhenUsed="1"/>
     <w:lsdException w:name="annotation subject" w:semiHidden="1" w:unhideWhenUsed="1"/>
     <w:lsdException w:name="No List" w:semiHidden="1" w:unhideWhenUsed="1"/>
     <w:lsdException w:name="Outline List 1" w:semiHidden="1" w:unhideWhenUsed="1"/>
@@ -5967,9 +6172,11 @@
     <w:lsdException w:name="Table Subtle 1" w:semiHidden="1" w:unhideWhenUsed="1"/>
     <w:lsdException w:name="Table Subtle 2" w:semiHidden="1" w:unhideWhenUsed="1"/>
     <w:lsdException w:name="Table Web 1" w:semiHidden="1" w:unhideWhenUsed="1"/>
+    <w:lsdException w:name="Table Web 2" w:semiHidden="1" w:unhideWhenUsed="1"/>
     <w:lsdException w:name="Table Web 3" w:semiHidden="1" w:unhideWhenUsed="1"/>
     <w:lsdException w:name="Balloon Text" w:semiHidden="1" w:unhideWhenUsed="1"/>
     <w:lsdException w:name="Table Grid" w:uiPriority="39"/>
+    <w:lsdException w:name="Table Theme" w:semiHidden="1" w:unhideWhenUsed="1"/>
     <w:lsdException w:name="Placeholder Text" w:semiHidden="1"/>
     <w:lsdException w:name="No Spacing" w:uiPriority="1" w:qFormat="1"/>
     <w:lsdException w:name="Light Shading" w:uiPriority="60"/>
@@ -6186,8 +6393,6 @@
     <w:lsdException w:name="List Table 6 Colorful Accent 6" w:uiPriority="51"/>
     <w:lsdException w:name="List Table 7 Colorful Accent 6" w:uiPriority="52"/>
     <w:lsdException w:name="Mention" w:semiHidden="1" w:unhideWhenUsed="1"/>
-    <w:lsdException w:name="Smart Hyperlink" w:semiHidden="1" w:unhideWhenUsed="1"/>
-    <w:lsdException w:name="Hashtag" w:semiHidden="1" w:unhideWhenUsed="1"/>
   </w:latentStyles>
   <w:style w:type="paragraph" w:default="1" w:styleId="Normal">
     <w:name w:val="Normal"/>

</xml_diff>